<commit_message>
Fundamentos e história da linguagem Java.
</commit_message>
<xml_diff>
--- a/Introdução a Plataforma Java/Introdução e Objetivos.docx
+++ b/Introdução a Plataforma Java/Introdução e Objetivos.docx
@@ -956,6 +956,577 @@
         <w:rPr>
           <w:b/>
           <w:bCs/>
+          <w:color w:val="006699"/>
+          <w:sz w:val="28"/>
+          <w:szCs w:val="28"/>
+        </w:rPr>
+      </w:pPr>
+      <w:r>
+        <w:rPr>
+          <w:b/>
+          <w:bCs/>
+          <w:color w:val="006699"/>
+          <w:sz w:val="28"/>
+          <w:szCs w:val="28"/>
+        </w:rPr>
+        <w:t>2</w:t>
+      </w:r>
+      <w:r>
+        <w:rPr>
+          <w:b/>
+          <w:bCs/>
+          <w:color w:val="006699"/>
+          <w:sz w:val="28"/>
+          <w:szCs w:val="28"/>
+        </w:rPr>
+        <w:t>.</w:t>
+      </w:r>
+      <w:r>
+        <w:rPr>
+          <w:b/>
+          <w:bCs/>
+          <w:color w:val="006699"/>
+          <w:sz w:val="28"/>
+          <w:szCs w:val="28"/>
+        </w:rPr>
+        <w:t>História da Linguagem Java</w:t>
+      </w:r>
+    </w:p>
+    <w:p>
+      <w:pPr>
+        <w:jc w:val="both"/>
+        <w:rPr>
+          <w:sz w:val="24"/>
+          <w:szCs w:val="24"/>
+        </w:rPr>
+      </w:pPr>
+      <w:r>
+        <w:rPr>
+          <w:sz w:val="24"/>
+          <w:szCs w:val="24"/>
+        </w:rPr>
+        <w:t xml:space="preserve">A </w:t>
+      </w:r>
+      <w:r>
+        <w:rPr>
+          <w:color w:val="990033"/>
+          <w:sz w:val="24"/>
+          <w:szCs w:val="24"/>
+        </w:rPr>
+        <w:t>Sun Microsystems</w:t>
+      </w:r>
+      <w:r>
+        <w:rPr>
+          <w:sz w:val="24"/>
+          <w:szCs w:val="24"/>
+        </w:rPr>
+        <w:t xml:space="preserve">, interessada em </w:t>
+      </w:r>
+      <w:r>
+        <w:rPr>
+          <w:color w:val="990033"/>
+          <w:sz w:val="24"/>
+          <w:szCs w:val="24"/>
+        </w:rPr>
+        <w:t>dispositivos inteligentes</w:t>
+      </w:r>
+      <w:r>
+        <w:rPr>
+          <w:sz w:val="24"/>
+          <w:szCs w:val="24"/>
+        </w:rPr>
+        <w:t xml:space="preserve">, </w:t>
+      </w:r>
+      <w:r>
+        <w:rPr>
+          <w:sz w:val="24"/>
+          <w:szCs w:val="24"/>
+        </w:rPr>
+        <w:t xml:space="preserve">financiou uma pesquisa interna com o codinome </w:t>
+      </w:r>
+      <w:r>
+        <w:rPr>
+          <w:color w:val="990033"/>
+          <w:sz w:val="24"/>
+          <w:szCs w:val="24"/>
+        </w:rPr>
+        <w:t>Green</w:t>
+      </w:r>
+      <w:r>
+        <w:rPr>
+          <w:sz w:val="24"/>
+          <w:szCs w:val="24"/>
+        </w:rPr>
+        <w:t xml:space="preserve"> em </w:t>
+      </w:r>
+      <w:r>
+        <w:rPr>
+          <w:color w:val="990033"/>
+          <w:sz w:val="24"/>
+          <w:szCs w:val="24"/>
+        </w:rPr>
+        <w:t>1991</w:t>
+      </w:r>
+      <w:r>
+        <w:rPr>
+          <w:sz w:val="24"/>
+          <w:szCs w:val="24"/>
+        </w:rPr>
+        <w:t>.</w:t>
+      </w:r>
+      <w:r>
+        <w:rPr>
+          <w:sz w:val="24"/>
+          <w:szCs w:val="24"/>
+        </w:rPr>
+        <w:t xml:space="preserve"> O resultado foi uma </w:t>
+      </w:r>
+      <w:r>
+        <w:rPr>
+          <w:color w:val="990033"/>
+          <w:sz w:val="24"/>
+          <w:szCs w:val="24"/>
+        </w:rPr>
+        <w:t xml:space="preserve">linguagem de programação baseada em </w:t>
+      </w:r>
+      <w:r>
+        <w:rPr>
+          <w:color w:val="006699"/>
+          <w:sz w:val="24"/>
+          <w:szCs w:val="24"/>
+        </w:rPr>
+        <w:t xml:space="preserve">C </w:t>
+      </w:r>
+      <w:r>
+        <w:rPr>
+          <w:color w:val="990033"/>
+          <w:sz w:val="24"/>
+          <w:szCs w:val="24"/>
+        </w:rPr>
+        <w:t xml:space="preserve">e </w:t>
+      </w:r>
+      <w:r>
+        <w:rPr>
+          <w:color w:val="006699"/>
+          <w:sz w:val="24"/>
+          <w:szCs w:val="24"/>
+        </w:rPr>
+        <w:t>C++</w:t>
+      </w:r>
+      <w:r>
+        <w:rPr>
+          <w:sz w:val="24"/>
+          <w:szCs w:val="24"/>
+        </w:rPr>
+        <w:t>, que foi denomin</w:t>
+      </w:r>
+      <w:r>
+        <w:rPr>
+          <w:sz w:val="24"/>
+          <w:szCs w:val="24"/>
+        </w:rPr>
+        <w:t>a</w:t>
+      </w:r>
+      <w:r>
+        <w:rPr>
+          <w:sz w:val="24"/>
+          <w:szCs w:val="24"/>
+        </w:rPr>
+        <w:t xml:space="preserve">da pelo seu criador, </w:t>
+      </w:r>
+      <w:r>
+        <w:rPr>
+          <w:color w:val="990033"/>
+          <w:sz w:val="24"/>
+          <w:szCs w:val="24"/>
+        </w:rPr>
+        <w:t>James Gosling</w:t>
+      </w:r>
+      <w:r>
+        <w:rPr>
+          <w:sz w:val="24"/>
+          <w:szCs w:val="24"/>
+        </w:rPr>
+        <w:t xml:space="preserve">, como </w:t>
+      </w:r>
+      <w:r>
+        <w:rPr>
+          <w:color w:val="990033"/>
+          <w:sz w:val="24"/>
+          <w:szCs w:val="24"/>
+        </w:rPr>
+        <w:t>O</w:t>
+      </w:r>
+      <w:r>
+        <w:rPr>
+          <w:color w:val="990033"/>
+          <w:sz w:val="24"/>
+          <w:szCs w:val="24"/>
+        </w:rPr>
+        <w:t>ak</w:t>
+      </w:r>
+      <w:r>
+        <w:rPr>
+          <w:sz w:val="24"/>
+          <w:szCs w:val="24"/>
+        </w:rPr>
+        <w:t xml:space="preserve"> (tradução: carvalho), em homenagem a um</w:t>
+      </w:r>
+      <w:r>
+        <w:rPr>
+          <w:sz w:val="24"/>
+          <w:szCs w:val="24"/>
+        </w:rPr>
+        <w:t>a</w:t>
+      </w:r>
+      <w:r>
+        <w:rPr>
+          <w:sz w:val="24"/>
+          <w:szCs w:val="24"/>
+        </w:rPr>
+        <w:t xml:space="preserve"> árvore que ficava em frente da janela em seu escritório.</w:t>
+      </w:r>
+      <w:r>
+        <w:rPr>
+          <w:sz w:val="24"/>
+          <w:szCs w:val="24"/>
+        </w:rPr>
+        <w:t xml:space="preserve"> Entretanto, descobriu-se mais tarde que já havia uma linguagem de programação com o mesmo nome. </w:t>
+      </w:r>
+    </w:p>
+    <w:p>
+      <w:pPr>
+        <w:jc w:val="both"/>
+        <w:rPr>
+          <w:sz w:val="24"/>
+          <w:szCs w:val="24"/>
+        </w:rPr>
+      </w:pPr>
+      <w:r>
+        <w:rPr>
+          <w:sz w:val="24"/>
+          <w:szCs w:val="24"/>
+        </w:rPr>
+        <w:t xml:space="preserve">O nome Java foi escolhido, então, como substituto de Oak, </w:t>
+      </w:r>
+      <w:r>
+        <w:rPr>
+          <w:sz w:val="24"/>
+          <w:szCs w:val="24"/>
+        </w:rPr>
+        <w:t>pois era o nome de uma marca de café importado de uma cafeteria onde se encontravam os programadores desta nova linguagem.</w:t>
+      </w:r>
+      <w:r>
+        <w:rPr>
+          <w:sz w:val="24"/>
+          <w:szCs w:val="24"/>
+        </w:rPr>
+        <w:t xml:space="preserve"> Nesta mesma época, a Sum </w:t>
+      </w:r>
+      <w:proofErr w:type="spellStart"/>
+      <w:r>
+        <w:rPr>
+          <w:sz w:val="24"/>
+          <w:szCs w:val="24"/>
+        </w:rPr>
+        <w:t>Microsystem</w:t>
+      </w:r>
+      <w:proofErr w:type="spellEnd"/>
+      <w:r>
+        <w:rPr>
+          <w:sz w:val="24"/>
+          <w:szCs w:val="24"/>
+        </w:rPr>
+        <w:t xml:space="preserve"> passava por alguns problemas </w:t>
+      </w:r>
+      <w:r>
+        <w:rPr>
+          <w:sz w:val="24"/>
+          <w:szCs w:val="24"/>
+        </w:rPr>
+        <w:t>financeiros, tanto internos, como perda de contratos, como externos, pois o mercado não estava tão interessado em seus</w:t>
+      </w:r>
+      <w:r>
+        <w:rPr>
+          <w:sz w:val="24"/>
+          <w:szCs w:val="24"/>
+        </w:rPr>
+        <w:t xml:space="preserve"> produtos. Foi quando </w:t>
+      </w:r>
+      <w:r>
+        <w:rPr>
+          <w:sz w:val="24"/>
+          <w:szCs w:val="24"/>
+        </w:rPr>
+        <w:lastRenderedPageBreak/>
+        <w:t>ocorreu a grande explosã</w:t>
+      </w:r>
+      <w:r>
+        <w:rPr>
+          <w:sz w:val="24"/>
+          <w:szCs w:val="24"/>
+        </w:rPr>
+        <w:t>o</w:t>
+      </w:r>
+      <w:r>
+        <w:rPr>
+          <w:sz w:val="24"/>
+          <w:szCs w:val="24"/>
+        </w:rPr>
+        <w:t xml:space="preserve"> </w:t>
+      </w:r>
+      <w:proofErr w:type="gramStart"/>
+      <w:r>
+        <w:rPr>
+          <w:sz w:val="24"/>
+          <w:szCs w:val="24"/>
+        </w:rPr>
+        <w:t xml:space="preserve">da </w:t>
+      </w:r>
+      <w:r>
+        <w:rPr>
+          <w:color w:val="990033"/>
+          <w:sz w:val="24"/>
+          <w:szCs w:val="24"/>
+        </w:rPr>
+        <w:t>world</w:t>
+      </w:r>
+      <w:proofErr w:type="gramEnd"/>
+      <w:r>
+        <w:rPr>
+          <w:color w:val="990033"/>
+          <w:sz w:val="24"/>
+          <w:szCs w:val="24"/>
+        </w:rPr>
+        <w:t xml:space="preserve"> </w:t>
+      </w:r>
+      <w:proofErr w:type="spellStart"/>
+      <w:r>
+        <w:rPr>
+          <w:color w:val="990033"/>
+          <w:sz w:val="24"/>
+          <w:szCs w:val="24"/>
+        </w:rPr>
+        <w:t>wide</w:t>
+      </w:r>
+      <w:proofErr w:type="spellEnd"/>
+      <w:r>
+        <w:rPr>
+          <w:color w:val="990033"/>
+          <w:sz w:val="24"/>
+          <w:szCs w:val="24"/>
+        </w:rPr>
+        <w:t xml:space="preserve"> web</w:t>
+      </w:r>
+      <w:r>
+        <w:rPr>
+          <w:color w:val="990033"/>
+          <w:sz w:val="24"/>
+          <w:szCs w:val="24"/>
+        </w:rPr>
+        <w:t xml:space="preserve"> </w:t>
+      </w:r>
+      <w:r>
+        <w:rPr>
+          <w:sz w:val="24"/>
+          <w:szCs w:val="24"/>
+        </w:rPr>
+        <w:t xml:space="preserve">em </w:t>
+      </w:r>
+      <w:r>
+        <w:rPr>
+          <w:color w:val="990033"/>
+          <w:sz w:val="24"/>
+          <w:szCs w:val="24"/>
+        </w:rPr>
+        <w:t>1993</w:t>
+      </w:r>
+      <w:r>
+        <w:rPr>
+          <w:sz w:val="24"/>
+          <w:szCs w:val="24"/>
+        </w:rPr>
+        <w:t>, dando a empresa a oportunidade de</w:t>
+      </w:r>
+      <w:r>
+        <w:rPr>
+          <w:sz w:val="24"/>
+          <w:szCs w:val="24"/>
+        </w:rPr>
+        <w:t xml:space="preserve"> </w:t>
+      </w:r>
+      <w:r>
+        <w:rPr>
+          <w:sz w:val="24"/>
+          <w:szCs w:val="24"/>
+        </w:rPr>
+        <w:t xml:space="preserve">usar a nova linguagem para </w:t>
+      </w:r>
+      <w:r>
+        <w:rPr>
+          <w:sz w:val="24"/>
+          <w:szCs w:val="24"/>
+        </w:rPr>
+        <w:t>criar páginas web.</w:t>
+      </w:r>
+    </w:p>
+    <w:p>
+      <w:pPr>
+        <w:jc w:val="both"/>
+        <w:rPr>
+          <w:sz w:val="24"/>
+          <w:szCs w:val="24"/>
+        </w:rPr>
+      </w:pPr>
+      <w:r>
+        <w:rPr>
+          <w:sz w:val="24"/>
+          <w:szCs w:val="24"/>
+        </w:rPr>
+        <w:t>Em maio de 1995, a empresa anunciou</w:t>
+      </w:r>
+      <w:r>
+        <w:rPr>
+          <w:sz w:val="24"/>
+          <w:szCs w:val="24"/>
+        </w:rPr>
+        <w:t xml:space="preserve"> oficialmente a linguagem Java</w:t>
+      </w:r>
+      <w:r>
+        <w:rPr>
+          <w:sz w:val="24"/>
+          <w:szCs w:val="24"/>
+        </w:rPr>
+        <w:t>. Hoje, Java é usado praticamente em todo lugar:</w:t>
+      </w:r>
+    </w:p>
+    <w:p>
+      <w:pPr>
+        <w:pStyle w:val="PargrafodaLista"/>
+        <w:numPr>
+          <w:ilvl w:val="0"/>
+          <w:numId w:val="4"/>
+        </w:numPr>
+        <w:jc w:val="both"/>
+        <w:rPr>
+          <w:color w:val="990033"/>
+          <w:sz w:val="24"/>
+          <w:szCs w:val="24"/>
+        </w:rPr>
+      </w:pPr>
+      <w:r>
+        <w:rPr>
+          <w:color w:val="990033"/>
+          <w:sz w:val="24"/>
+          <w:szCs w:val="24"/>
+        </w:rPr>
+        <w:t>Páginas web com conteúdo interativo e dinâmico;</w:t>
+      </w:r>
+    </w:p>
+    <w:p>
+      <w:pPr>
+        <w:pStyle w:val="PargrafodaLista"/>
+        <w:numPr>
+          <w:ilvl w:val="0"/>
+          <w:numId w:val="4"/>
+        </w:numPr>
+        <w:jc w:val="both"/>
+        <w:rPr>
+          <w:color w:val="990033"/>
+          <w:sz w:val="24"/>
+          <w:szCs w:val="24"/>
+        </w:rPr>
+      </w:pPr>
+      <w:r>
+        <w:rPr>
+          <w:color w:val="990033"/>
+          <w:sz w:val="24"/>
+          <w:szCs w:val="24"/>
+        </w:rPr>
+        <w:t>Aplicações corporativas de grande porte;</w:t>
+      </w:r>
+    </w:p>
+    <w:p>
+      <w:pPr>
+        <w:pStyle w:val="PargrafodaLista"/>
+        <w:numPr>
+          <w:ilvl w:val="0"/>
+          <w:numId w:val="4"/>
+        </w:numPr>
+        <w:jc w:val="both"/>
+        <w:rPr>
+          <w:color w:val="990033"/>
+          <w:sz w:val="24"/>
+          <w:szCs w:val="24"/>
+        </w:rPr>
+      </w:pPr>
+      <w:r>
+        <w:rPr>
+          <w:color w:val="990033"/>
+          <w:sz w:val="24"/>
+          <w:szCs w:val="24"/>
+        </w:rPr>
+        <w:t>Softwares destinados ao consumidor final;</w:t>
+      </w:r>
+    </w:p>
+    <w:p>
+      <w:pPr>
+        <w:pStyle w:val="PargrafodaLista"/>
+        <w:numPr>
+          <w:ilvl w:val="0"/>
+          <w:numId w:val="4"/>
+        </w:numPr>
+        <w:jc w:val="both"/>
+        <w:rPr>
+          <w:color w:val="990033"/>
+          <w:sz w:val="24"/>
+          <w:szCs w:val="24"/>
+        </w:rPr>
+      </w:pPr>
+      <w:r>
+        <w:rPr>
+          <w:color w:val="990033"/>
+          <w:sz w:val="24"/>
+          <w:szCs w:val="24"/>
+        </w:rPr>
+        <w:t>Aplicativos para smartphones.</w:t>
+      </w:r>
+    </w:p>
+    <w:p>
+      <w:pPr>
+        <w:jc w:val="both"/>
+        <w:rPr>
+          <w:sz w:val="24"/>
+          <w:szCs w:val="24"/>
+        </w:rPr>
+      </w:pPr>
+      <w:r>
+        <w:rPr>
+          <w:sz w:val="24"/>
+          <w:szCs w:val="24"/>
+        </w:rPr>
+        <w:t xml:space="preserve">A </w:t>
+      </w:r>
+      <w:r>
+        <w:rPr>
+          <w:sz w:val="24"/>
+          <w:szCs w:val="24"/>
+        </w:rPr>
+        <w:t>linguagem Java, atualmente, pertence a Oracle.</w:t>
+      </w:r>
+    </w:p>
+    <w:p>
+      <w:pPr>
+        <w:jc w:val="both"/>
+        <w:rPr>
+          <w:sz w:val="24"/>
+          <w:szCs w:val="24"/>
+        </w:rPr>
+      </w:pPr>
+    </w:p>
+    <w:p>
+      <w:pPr>
+        <w:rPr>
           <w:sz w:val="24"/>
           <w:szCs w:val="24"/>
         </w:rPr>
@@ -1008,6 +1579,120 @@
     </w:pict>
   </w:numPicBullet>
   <w:abstractNum w:abstractNumId="0" w15:restartNumberingAfterBreak="0">
+    <w:nsid w:val="13684047"/>
+    <w:multiLevelType w:val="hybridMultilevel"/>
+    <w:tmpl w:val="563E0E6E"/>
+    <w:lvl w:ilvl="0" w:tplc="04160007">
+      <w:start w:val="1"/>
+      <w:numFmt w:val="bullet"/>
+      <w:lvlText w:val=""/>
+      <w:lvlPicBulletId w:val="0"/>
+      <w:lvlJc w:val="left"/>
+      <w:pPr>
+        <w:ind w:left="720" w:hanging="360"/>
+      </w:pPr>
+      <w:rPr>
+        <w:rFonts w:ascii="Symbol" w:hAnsi="Symbol" w:hint="default"/>
+      </w:rPr>
+    </w:lvl>
+    <w:lvl w:ilvl="1" w:tplc="04160003" w:tentative="1">
+      <w:start w:val="1"/>
+      <w:numFmt w:val="bullet"/>
+      <w:lvlText w:val="o"/>
+      <w:lvlJc w:val="left"/>
+      <w:pPr>
+        <w:ind w:left="1440" w:hanging="360"/>
+      </w:pPr>
+      <w:rPr>
+        <w:rFonts w:ascii="Courier New" w:hAnsi="Courier New" w:cs="Courier New" w:hint="default"/>
+      </w:rPr>
+    </w:lvl>
+    <w:lvl w:ilvl="2" w:tplc="04160005" w:tentative="1">
+      <w:start w:val="1"/>
+      <w:numFmt w:val="bullet"/>
+      <w:lvlText w:val=""/>
+      <w:lvlJc w:val="left"/>
+      <w:pPr>
+        <w:ind w:left="2160" w:hanging="360"/>
+      </w:pPr>
+      <w:rPr>
+        <w:rFonts w:ascii="Wingdings" w:hAnsi="Wingdings" w:hint="default"/>
+      </w:rPr>
+    </w:lvl>
+    <w:lvl w:ilvl="3" w:tplc="04160001" w:tentative="1">
+      <w:start w:val="1"/>
+      <w:numFmt w:val="bullet"/>
+      <w:lvlText w:val=""/>
+      <w:lvlJc w:val="left"/>
+      <w:pPr>
+        <w:ind w:left="2880" w:hanging="360"/>
+      </w:pPr>
+      <w:rPr>
+        <w:rFonts w:ascii="Symbol" w:hAnsi="Symbol" w:hint="default"/>
+      </w:rPr>
+    </w:lvl>
+    <w:lvl w:ilvl="4" w:tplc="04160003" w:tentative="1">
+      <w:start w:val="1"/>
+      <w:numFmt w:val="bullet"/>
+      <w:lvlText w:val="o"/>
+      <w:lvlJc w:val="left"/>
+      <w:pPr>
+        <w:ind w:left="3600" w:hanging="360"/>
+      </w:pPr>
+      <w:rPr>
+        <w:rFonts w:ascii="Courier New" w:hAnsi="Courier New" w:cs="Courier New" w:hint="default"/>
+      </w:rPr>
+    </w:lvl>
+    <w:lvl w:ilvl="5" w:tplc="04160005" w:tentative="1">
+      <w:start w:val="1"/>
+      <w:numFmt w:val="bullet"/>
+      <w:lvlText w:val=""/>
+      <w:lvlJc w:val="left"/>
+      <w:pPr>
+        <w:ind w:left="4320" w:hanging="360"/>
+      </w:pPr>
+      <w:rPr>
+        <w:rFonts w:ascii="Wingdings" w:hAnsi="Wingdings" w:hint="default"/>
+      </w:rPr>
+    </w:lvl>
+    <w:lvl w:ilvl="6" w:tplc="04160001" w:tentative="1">
+      <w:start w:val="1"/>
+      <w:numFmt w:val="bullet"/>
+      <w:lvlText w:val=""/>
+      <w:lvlJc w:val="left"/>
+      <w:pPr>
+        <w:ind w:left="5040" w:hanging="360"/>
+      </w:pPr>
+      <w:rPr>
+        <w:rFonts w:ascii="Symbol" w:hAnsi="Symbol" w:hint="default"/>
+      </w:rPr>
+    </w:lvl>
+    <w:lvl w:ilvl="7" w:tplc="04160003" w:tentative="1">
+      <w:start w:val="1"/>
+      <w:numFmt w:val="bullet"/>
+      <w:lvlText w:val="o"/>
+      <w:lvlJc w:val="left"/>
+      <w:pPr>
+        <w:ind w:left="5760" w:hanging="360"/>
+      </w:pPr>
+      <w:rPr>
+        <w:rFonts w:ascii="Courier New" w:hAnsi="Courier New" w:cs="Courier New" w:hint="default"/>
+      </w:rPr>
+    </w:lvl>
+    <w:lvl w:ilvl="8" w:tplc="04160005" w:tentative="1">
+      <w:start w:val="1"/>
+      <w:numFmt w:val="bullet"/>
+      <w:lvlText w:val=""/>
+      <w:lvlJc w:val="left"/>
+      <w:pPr>
+        <w:ind w:left="6480" w:hanging="360"/>
+      </w:pPr>
+      <w:rPr>
+        <w:rFonts w:ascii="Wingdings" w:hAnsi="Wingdings" w:hint="default"/>
+      </w:rPr>
+    </w:lvl>
+  </w:abstractNum>
+  <w:abstractNum w:abstractNumId="1" w15:restartNumberingAfterBreak="0">
     <w:nsid w:val="6DDE278F"/>
     <w:multiLevelType w:val="multilevel"/>
     <w:tmpl w:val="C734C36E"/>
@@ -1120,7 +1805,7 @@
       </w:rPr>
     </w:lvl>
   </w:abstractNum>
-  <w:abstractNum w:abstractNumId="1" w15:restartNumberingAfterBreak="0">
+  <w:abstractNum w:abstractNumId="2" w15:restartNumberingAfterBreak="0">
     <w:nsid w:val="77096010"/>
     <w:multiLevelType w:val="hybridMultilevel"/>
     <w:tmpl w:val="EBBC2718"/>
@@ -1234,7 +1919,7 @@
       </w:rPr>
     </w:lvl>
   </w:abstractNum>
-  <w:abstractNum w:abstractNumId="2" w15:restartNumberingAfterBreak="0">
+  <w:abstractNum w:abstractNumId="3" w15:restartNumberingAfterBreak="0">
     <w:nsid w:val="7BFF414A"/>
     <w:multiLevelType w:val="hybridMultilevel"/>
     <w:tmpl w:val="C5AE1A28"/>
@@ -1349,13 +2034,16 @@
     </w:lvl>
   </w:abstractNum>
   <w:num w:numId="1">
+    <w:abstractNumId w:val="3"/>
+  </w:num>
+  <w:num w:numId="2">
+    <w:abstractNumId w:val="1"/>
+  </w:num>
+  <w:num w:numId="3">
     <w:abstractNumId w:val="2"/>
   </w:num>
-  <w:num w:numId="2">
+  <w:num w:numId="4">
     <w:abstractNumId w:val="0"/>
-  </w:num>
-  <w:num w:numId="3">
-    <w:abstractNumId w:val="1"/>
   </w:num>
 </w:numbering>
 </file>

</xml_diff>